<commit_message>
Updated code please refer SmartCOMMToWord.py
</commit_message>
<xml_diff>
--- a/newWordDocFolder/1047_Welcome_Letter.docx
+++ b/newWordDocFolder/1047_Welcome_Letter.docx
@@ -2,6 +2,16 @@
 <file path=word/document.xml><?xml version="1.0" encoding="utf-8"?>
 <w:document xmlns:wpc="http://schemas.microsoft.com/office/word/2010/wordprocessingCanvas" xmlns:mo="http://schemas.microsoft.com/office/mac/office/2008/main" xmlns:mc="http://schemas.openxmlformats.org/markup-compatibility/2006" xmlns:mv="urn:schemas-microsoft-com:mac:vml" xmlns:o="urn:schemas-microsoft-com:office:office" xmlns:r="http://schemas.openxmlformats.org/officeDocument/2006/relationships" xmlns:m="http://schemas.openxmlformats.org/officeDocument/2006/math" xmlns:v="urn:schemas-microsoft-com:vml" xmlns:wp14="http://schemas.microsoft.com/office/word/2010/wordprocessingDrawing" xmlns:wp="http://schemas.openxmlformats.org/drawingml/2006/wordprocessingDrawing" xmlns:w10="urn:schemas-microsoft-com:office:word" xmlns:w="http://schemas.openxmlformats.org/wordprocessingml/2006/main" xmlns:w14="http://schemas.microsoft.com/office/word/2010/wordml" xmlns:wpg="http://schemas.microsoft.com/office/word/2010/wordprocessingGroup" xmlns:wpi="http://schemas.microsoft.com/office/word/2010/wordprocessingInk" xmlns:wne="http://schemas.microsoft.com/office/word/2006/wordml" xmlns:wps="http://schemas.microsoft.com/office/word/2010/wordprocessingShape" mc:Ignorable="w14 wp14">
   <w:body>
+    <w:p>
+      <w:r>
+        <w:t>210mm</w:t>
+      </w:r>
+    </w:p>
+    <w:p>
+      <w:r>
+        <w:t>158000570</w:t>
+      </w:r>
+    </w:p>
     <w:p>
       <w:r>
         <w:t xml:space="preserve">Page </w:t>
@@ -17,10 +27,6 @@
       <w:r>
         <w:br/>
         <w:t xml:space="preserve">                        </w:t>
-        <w:br/>
-        <w:t xml:space="preserve">                            </w:t>
-        <w:br/>
-        <w:t xml:space="preserve">                                ABCDEFG20.75mm4mwforce-none16x1616x16</w:t>
       </w:r>
     </w:p>
     <w:p>
@@ -36,7 +42,12 @@
     <w:p>
       <w:r>
         <w:br/>
-        <w:t xml:space="preserve">                    Welcome to the Canara ABCD Oriental Bank of Commerce Life family</w:t>
+        <w:t xml:space="preserve">                    </w:t>
+      </w:r>
+    </w:p>
+    <w:p>
+      <w:r>
+        <w:t>Welcome to the Canara ABCD Oriental Bank of Commerce Life family</w:t>
       </w:r>
     </w:p>
     <w:p>
@@ -46,7 +57,7 @@
     </w:p>
     <w:p>
       <w:r>
-        <w:t>We are confident that our product will meet your requirements, however in case the policy terms and conditions are not agreeable to you then you can opt for a cancellation and discontinue your policy. If you decide to opt for cancellation, we would request you to send back this policy contract along with the reason for non-acceptance within 15 days from receipt of this document.</w:t>
+        <w:t>We are confident that our product will meet your requirements, however in case the policy terms and conditions are not agreeable to you then you can opt for a cancellation and discontinue your policy. If you decide to opt for cancellation, we would request you to send back this policy contract along with the reason for non-acceptance within 1</w:t>
       </w:r>
     </w:p>
     <w:sectPr>
@@ -12104,9 +12115,6 @@
         <w:shd w:val="clear" w:color="auto" w:fill="FBCAA2" w:themeFill="accent6" w:themeFillTint="7F"/>
       </w:tcPr>
     </w:tblStylePr>
-  </w:style>
-  <w:style w:type="paragraph" w:customStyle="1" w:styleId="Body_Colour_Inline">
-    <w:name w:val="Body_Colour_Inline"/>
   </w:style>
   <w:style w:type="paragraph" w:customStyle="1" w:styleId="Hyperlink">
     <w:name w:val="Hyperlink"/>

</xml_diff>